<commit_message>
Hoan thanh cau 4
</commit_message>
<xml_diff>
--- a/cau1.docx
+++ b/cau1.docx
@@ -3,11 +3,139 @@
 <w:document xmlns:wpc="http://schemas.microsoft.com/office/word/2010/wordprocessingCanvas" xmlns:cx="http://schemas.microsoft.com/office/drawing/2014/chartex" xmlns:cx1="http://schemas.microsoft.com/office/drawing/2015/9/8/chartex" xmlns:cx2="http://schemas.microsoft.com/office/drawing/2015/10/21/chartex" xmlns:cx3="http://schemas.microsoft.com/office/drawing/2016/5/9/chartex" xmlns:cx4="http://schemas.microsoft.com/office/drawing/2016/5/10/chartex" xmlns:cx5="http://schemas.microsoft.com/office/drawing/2016/5/11/chartex" xmlns:cx6="http://schemas.microsoft.com/office/drawing/2016/5/12/chartex" xmlns:cx7="http://schemas.microsoft.com/office/drawing/2016/5/13/chartex" xmlns:cx8="http://schemas.microsoft.com/office/drawing/2016/5/14/chartex" xmlns:mc="http://schemas.openxmlformats.org/markup-compatibility/2006" xmlns:aink="http://schemas.microsoft.com/office/drawing/2016/ink" xmlns:am3d="http://schemas.microsoft.com/office/drawing/2017/model3d" xmlns:o="urn:schemas-microsoft-com:office:office" xmlns:oel="http://schemas.microsoft.com/office/2019/extlst" xmlns:r="http://schemas.openxmlformats.org/officeDocument/2006/relationships" xmlns:m="http://schemas.openxmlformats.org/officeDocument/2006/math" xmlns:v="urn:schemas-microsoft-com:vml" xmlns:wp14="http://schemas.microsoft.com/office/word/2010/wordprocessingDrawing" xmlns:wp="http://schemas.openxmlformats.org/drawingml/2006/wordprocessingDrawing" xmlns:w10="urn:schemas-microsoft-com:office:word" xmlns:w="http://schemas.openxmlformats.org/wordprocessingml/2006/main" xmlns:w14="http://schemas.microsoft.com/office/word/2010/wordml" xmlns:w15="http://schemas.microsoft.com/office/word/2012/wordml" xmlns:w16cex="http://schemas.microsoft.com/office/word/2018/wordml/cex" xmlns:w16cid="http://schemas.microsoft.com/office/word/2016/wordml/cid" xmlns:w16="http://schemas.microsoft.com/office/word/2018/wordml" xmlns:w16du="http://schemas.microsoft.com/office/word/2023/wordml/word16du" xmlns:w16sdtdh="http://schemas.microsoft.com/office/word/2020/wordml/sdtdatahash" xmlns:w16se="http://schemas.microsoft.com/office/word/2015/wordml/symex" xmlns:wpg="http://schemas.microsoft.com/office/word/2010/wordprocessingGroup" xmlns:wpi="http://schemas.microsoft.com/office/word/2010/wordprocessingInk" xmlns:wne="http://schemas.microsoft.com/office/word/2006/wordml" xmlns:wps="http://schemas.microsoft.com/office/word/2010/wordprocessingShape" mc:Ignorable="w14 w15 w16se w16cid w16 w16cex w16sdtdh wp14">
   <w:body>
     <w:p>
-      <w:r>
-        <w:t xml:space="preserve">Câu 1 : </w:t>
-      </w:r>
-      <w:r>
-        <w:t>Hãy tạo ra 1 file word để hướng dẫn sử dụng git stash và các lệnh có liên quan đến stash</w:t>
+      <w:proofErr w:type="spellStart"/>
+      <w:r>
+        <w:t>Câu</w:t>
+      </w:r>
+      <w:proofErr w:type="spellEnd"/>
+      <w:r>
+        <w:t xml:space="preserve"> </w:t>
+      </w:r>
+      <w:r>
+        <w:t>2</w:t>
+      </w:r>
+      <w:r>
+        <w:t xml:space="preserve"> : </w:t>
+      </w:r>
+      <w:proofErr w:type="spellStart"/>
+      <w:r>
+        <w:t>Hãy</w:t>
+      </w:r>
+      <w:proofErr w:type="spellEnd"/>
+      <w:r>
+        <w:t xml:space="preserve"> </w:t>
+      </w:r>
+      <w:proofErr w:type="spellStart"/>
+      <w:r>
+        <w:t>tạo</w:t>
+      </w:r>
+      <w:proofErr w:type="spellEnd"/>
+      <w:r>
+        <w:t xml:space="preserve"> </w:t>
+      </w:r>
+      <w:proofErr w:type="spellStart"/>
+      <w:r>
+        <w:t>ra</w:t>
+      </w:r>
+      <w:proofErr w:type="spellEnd"/>
+      <w:r>
+        <w:t xml:space="preserve"> 1 file word </w:t>
+      </w:r>
+      <w:proofErr w:type="spellStart"/>
+      <w:r>
+        <w:t>để</w:t>
+      </w:r>
+      <w:proofErr w:type="spellEnd"/>
+      <w:r>
+        <w:t xml:space="preserve"> </w:t>
+      </w:r>
+      <w:proofErr w:type="spellStart"/>
+      <w:r>
+        <w:t>hướng</w:t>
+      </w:r>
+      <w:proofErr w:type="spellEnd"/>
+      <w:r>
+        <w:t xml:space="preserve"> </w:t>
+      </w:r>
+      <w:proofErr w:type="spellStart"/>
+      <w:r>
+        <w:t>dẫn</w:t>
+      </w:r>
+      <w:proofErr w:type="spellEnd"/>
+      <w:r>
+        <w:t xml:space="preserve"> </w:t>
+      </w:r>
+      <w:proofErr w:type="spellStart"/>
+      <w:r>
+        <w:t>sử</w:t>
+      </w:r>
+      <w:proofErr w:type="spellEnd"/>
+      <w:r>
+        <w:t xml:space="preserve"> </w:t>
+      </w:r>
+      <w:proofErr w:type="spellStart"/>
+      <w:r>
+        <w:t>dụng</w:t>
+      </w:r>
+      <w:proofErr w:type="spellEnd"/>
+      <w:r>
+        <w:t xml:space="preserve"> git stash </w:t>
+      </w:r>
+      <w:proofErr w:type="spellStart"/>
+      <w:r>
+        <w:t>và</w:t>
+      </w:r>
+      <w:proofErr w:type="spellEnd"/>
+      <w:r>
+        <w:t xml:space="preserve"> </w:t>
+      </w:r>
+      <w:proofErr w:type="spellStart"/>
+      <w:r>
+        <w:t>các</w:t>
+      </w:r>
+      <w:proofErr w:type="spellEnd"/>
+      <w:r>
+        <w:t xml:space="preserve"> </w:t>
+      </w:r>
+      <w:proofErr w:type="spellStart"/>
+      <w:r>
+        <w:t>lệnh</w:t>
+      </w:r>
+      <w:proofErr w:type="spellEnd"/>
+      <w:r>
+        <w:t xml:space="preserve"> </w:t>
+      </w:r>
+      <w:proofErr w:type="spellStart"/>
+      <w:r>
+        <w:t>có</w:t>
+      </w:r>
+      <w:proofErr w:type="spellEnd"/>
+      <w:r>
+        <w:t xml:space="preserve"> </w:t>
+      </w:r>
+      <w:proofErr w:type="spellStart"/>
+      <w:r>
+        <w:t>liên</w:t>
+      </w:r>
+      <w:proofErr w:type="spellEnd"/>
+      <w:r>
+        <w:t xml:space="preserve"> </w:t>
+      </w:r>
+      <w:proofErr w:type="spellStart"/>
+      <w:r>
+        <w:t>quan</w:t>
+      </w:r>
+      <w:proofErr w:type="spellEnd"/>
+      <w:r>
+        <w:t xml:space="preserve"> </w:t>
+      </w:r>
+      <w:proofErr w:type="spellStart"/>
+      <w:r>
+        <w:t>đến</w:t>
+      </w:r>
+      <w:proofErr w:type="spellEnd"/>
+      <w:r>
+        <w:t xml:space="preserve"> stash</w:t>
       </w:r>
     </w:p>
     <w:p/>
@@ -16,75 +144,1482 @@
         <w:t>-</w:t>
       </w:r>
       <w:r>
-        <w:t>git stash tạm thời lưu các thay đổi trong working directory (và có thể cả staged) vào một stack để làm sạch workspace, cho phép chuyển nhánh hoặc thực hiện các thao tác khác mà không commit.</w:t>
+        <w:t xml:space="preserve">git stash </w:t>
+      </w:r>
+      <w:proofErr w:type="spellStart"/>
+      <w:r>
+        <w:t>tạm</w:t>
+      </w:r>
+      <w:proofErr w:type="spellEnd"/>
+      <w:r>
+        <w:t xml:space="preserve"> </w:t>
+      </w:r>
+      <w:proofErr w:type="spellStart"/>
+      <w:r>
+        <w:t>thời</w:t>
+      </w:r>
+      <w:proofErr w:type="spellEnd"/>
+      <w:r>
+        <w:t xml:space="preserve"> </w:t>
+      </w:r>
+      <w:proofErr w:type="spellStart"/>
+      <w:r>
+        <w:t>lưu</w:t>
+      </w:r>
+      <w:proofErr w:type="spellEnd"/>
+      <w:r>
+        <w:t xml:space="preserve"> </w:t>
+      </w:r>
+      <w:proofErr w:type="spellStart"/>
+      <w:r>
+        <w:t>các</w:t>
+      </w:r>
+      <w:proofErr w:type="spellEnd"/>
+      <w:r>
+        <w:t xml:space="preserve"> </w:t>
+      </w:r>
+      <w:proofErr w:type="spellStart"/>
+      <w:r>
+        <w:t>thay</w:t>
+      </w:r>
+      <w:proofErr w:type="spellEnd"/>
+      <w:r>
+        <w:t xml:space="preserve"> </w:t>
+      </w:r>
+      <w:proofErr w:type="spellStart"/>
+      <w:r>
+        <w:t>đổi</w:t>
+      </w:r>
+      <w:proofErr w:type="spellEnd"/>
+      <w:r>
+        <w:t xml:space="preserve"> </w:t>
+      </w:r>
+      <w:proofErr w:type="spellStart"/>
+      <w:r>
+        <w:t>trong</w:t>
+      </w:r>
+      <w:proofErr w:type="spellEnd"/>
+      <w:r>
+        <w:t xml:space="preserve"> working directory (</w:t>
+      </w:r>
+      <w:proofErr w:type="spellStart"/>
+      <w:r>
+        <w:t>và</w:t>
+      </w:r>
+      <w:proofErr w:type="spellEnd"/>
+      <w:r>
+        <w:t xml:space="preserve"> </w:t>
+      </w:r>
+      <w:proofErr w:type="spellStart"/>
+      <w:r>
+        <w:t>có</w:t>
+      </w:r>
+      <w:proofErr w:type="spellEnd"/>
+      <w:r>
+        <w:t xml:space="preserve"> </w:t>
+      </w:r>
+      <w:proofErr w:type="spellStart"/>
+      <w:r>
+        <w:t>thể</w:t>
+      </w:r>
+      <w:proofErr w:type="spellEnd"/>
+      <w:r>
+        <w:t xml:space="preserve"> </w:t>
+      </w:r>
+      <w:proofErr w:type="spellStart"/>
+      <w:r>
+        <w:t>cả</w:t>
+      </w:r>
+      <w:proofErr w:type="spellEnd"/>
+      <w:r>
+        <w:t xml:space="preserve"> staged) </w:t>
+      </w:r>
+      <w:proofErr w:type="spellStart"/>
+      <w:r>
+        <w:t>vào</w:t>
+      </w:r>
+      <w:proofErr w:type="spellEnd"/>
+      <w:r>
+        <w:t xml:space="preserve"> </w:t>
+      </w:r>
+      <w:proofErr w:type="spellStart"/>
+      <w:r>
+        <w:t>một</w:t>
+      </w:r>
+      <w:proofErr w:type="spellEnd"/>
+      <w:r>
+        <w:t xml:space="preserve"> stack </w:t>
+      </w:r>
+      <w:proofErr w:type="spellStart"/>
+      <w:r>
+        <w:t>để</w:t>
+      </w:r>
+      <w:proofErr w:type="spellEnd"/>
+      <w:r>
+        <w:t xml:space="preserve"> </w:t>
+      </w:r>
+      <w:proofErr w:type="spellStart"/>
+      <w:r>
+        <w:t>làm</w:t>
+      </w:r>
+      <w:proofErr w:type="spellEnd"/>
+      <w:r>
+        <w:t xml:space="preserve"> </w:t>
+      </w:r>
+      <w:proofErr w:type="spellStart"/>
+      <w:r>
+        <w:t>sạch</w:t>
+      </w:r>
+      <w:proofErr w:type="spellEnd"/>
+      <w:r>
+        <w:t xml:space="preserve"> workspace, </w:t>
+      </w:r>
+      <w:proofErr w:type="spellStart"/>
+      <w:r>
+        <w:t>cho</w:t>
+      </w:r>
+      <w:proofErr w:type="spellEnd"/>
+      <w:r>
+        <w:t xml:space="preserve"> </w:t>
+      </w:r>
+      <w:proofErr w:type="spellStart"/>
+      <w:r>
+        <w:t>phép</w:t>
+      </w:r>
+      <w:proofErr w:type="spellEnd"/>
+      <w:r>
+        <w:t xml:space="preserve"> </w:t>
+      </w:r>
+      <w:proofErr w:type="spellStart"/>
+      <w:r>
+        <w:t>chuyển</w:t>
+      </w:r>
+      <w:proofErr w:type="spellEnd"/>
+      <w:r>
+        <w:t xml:space="preserve"> </w:t>
+      </w:r>
+      <w:proofErr w:type="spellStart"/>
+      <w:r>
+        <w:t>nhánh</w:t>
+      </w:r>
+      <w:proofErr w:type="spellEnd"/>
+      <w:r>
+        <w:t xml:space="preserve"> </w:t>
+      </w:r>
+      <w:proofErr w:type="spellStart"/>
+      <w:r>
+        <w:t>hoặc</w:t>
+      </w:r>
+      <w:proofErr w:type="spellEnd"/>
+      <w:r>
+        <w:t xml:space="preserve"> </w:t>
+      </w:r>
+      <w:proofErr w:type="spellStart"/>
+      <w:r>
+        <w:t>thực</w:t>
+      </w:r>
+      <w:proofErr w:type="spellEnd"/>
+      <w:r>
+        <w:t xml:space="preserve"> </w:t>
+      </w:r>
+      <w:proofErr w:type="spellStart"/>
+      <w:r>
+        <w:t>hiện</w:t>
+      </w:r>
+      <w:proofErr w:type="spellEnd"/>
+      <w:r>
+        <w:t xml:space="preserve"> </w:t>
+      </w:r>
+      <w:proofErr w:type="spellStart"/>
+      <w:r>
+        <w:t>các</w:t>
+      </w:r>
+      <w:proofErr w:type="spellEnd"/>
+      <w:r>
+        <w:t xml:space="preserve"> </w:t>
+      </w:r>
+      <w:proofErr w:type="spellStart"/>
+      <w:r>
+        <w:t>thao</w:t>
+      </w:r>
+      <w:proofErr w:type="spellEnd"/>
+      <w:r>
+        <w:t xml:space="preserve"> </w:t>
+      </w:r>
+      <w:proofErr w:type="spellStart"/>
+      <w:r>
+        <w:t>tác</w:t>
+      </w:r>
+      <w:proofErr w:type="spellEnd"/>
+      <w:r>
+        <w:t xml:space="preserve"> </w:t>
+      </w:r>
+      <w:proofErr w:type="spellStart"/>
+      <w:r>
+        <w:t>khác</w:t>
+      </w:r>
+      <w:proofErr w:type="spellEnd"/>
+      <w:r>
+        <w:t xml:space="preserve"> </w:t>
+      </w:r>
+      <w:proofErr w:type="spellStart"/>
+      <w:r>
+        <w:t>mà</w:t>
+      </w:r>
+      <w:proofErr w:type="spellEnd"/>
+      <w:r>
+        <w:t xml:space="preserve"> </w:t>
+      </w:r>
+      <w:proofErr w:type="spellStart"/>
+      <w:r>
+        <w:t>không</w:t>
+      </w:r>
+      <w:proofErr w:type="spellEnd"/>
+      <w:r>
+        <w:t xml:space="preserve"> commit.</w:t>
       </w:r>
     </w:p>
     <w:p/>
     <w:p>
       <w:r>
-        <w:t>Các lệnh thường dùng  </w:t>
+        <w:t xml:space="preserve">Các </w:t>
+      </w:r>
+      <w:proofErr w:type="spellStart"/>
+      <w:r>
+        <w:t>lệnh</w:t>
+      </w:r>
+      <w:proofErr w:type="spellEnd"/>
+      <w:r>
+        <w:t xml:space="preserve"> </w:t>
+      </w:r>
+      <w:proofErr w:type="spellStart"/>
+      <w:r>
+        <w:t>thường</w:t>
+      </w:r>
+      <w:proofErr w:type="spellEnd"/>
+      <w:r>
+        <w:t xml:space="preserve"> </w:t>
+      </w:r>
+      <w:proofErr w:type="spellStart"/>
+      <w:r>
+        <w:t>dùng</w:t>
+      </w:r>
+      <w:proofErr w:type="spellEnd"/>
+      <w:r>
+        <w:t xml:space="preserve">  </w:t>
       </w:r>
     </w:p>
     <w:p>
       <w:r>
-        <w:t>- git stash hoặc git stash save : lưu thay đổi chưa commit (mặc định lưu cả unstaged và staged).  </w:t>
+        <w:t xml:space="preserve">- git stash </w:t>
+      </w:r>
+      <w:proofErr w:type="spellStart"/>
+      <w:r>
+        <w:t>hoặc</w:t>
+      </w:r>
+      <w:proofErr w:type="spellEnd"/>
+      <w:r>
+        <w:t xml:space="preserve"> git stash save : </w:t>
+      </w:r>
+      <w:proofErr w:type="spellStart"/>
+      <w:r>
+        <w:t>lưu</w:t>
+      </w:r>
+      <w:proofErr w:type="spellEnd"/>
+      <w:r>
+        <w:t xml:space="preserve"> </w:t>
+      </w:r>
+      <w:proofErr w:type="spellStart"/>
+      <w:r>
+        <w:t>thay</w:t>
+      </w:r>
+      <w:proofErr w:type="spellEnd"/>
+      <w:r>
+        <w:t xml:space="preserve"> </w:t>
+      </w:r>
+      <w:proofErr w:type="spellStart"/>
+      <w:r>
+        <w:t>đổi</w:t>
+      </w:r>
+      <w:proofErr w:type="spellEnd"/>
+      <w:r>
+        <w:t xml:space="preserve"> </w:t>
+      </w:r>
+      <w:proofErr w:type="spellStart"/>
+      <w:r>
+        <w:t>chưa</w:t>
+      </w:r>
+      <w:proofErr w:type="spellEnd"/>
+      <w:r>
+        <w:t xml:space="preserve"> commit (</w:t>
+      </w:r>
+      <w:proofErr w:type="spellStart"/>
+      <w:r>
+        <w:t>mặc</w:t>
+      </w:r>
+      <w:proofErr w:type="spellEnd"/>
+      <w:r>
+        <w:t xml:space="preserve"> </w:t>
+      </w:r>
+      <w:proofErr w:type="spellStart"/>
+      <w:r>
+        <w:t>định</w:t>
+      </w:r>
+      <w:proofErr w:type="spellEnd"/>
+      <w:r>
+        <w:t xml:space="preserve"> </w:t>
+      </w:r>
+      <w:proofErr w:type="spellStart"/>
+      <w:r>
+        <w:t>lưu</w:t>
+      </w:r>
+      <w:proofErr w:type="spellEnd"/>
+      <w:r>
+        <w:t xml:space="preserve"> </w:t>
+      </w:r>
+      <w:proofErr w:type="spellStart"/>
+      <w:r>
+        <w:t>cả</w:t>
+      </w:r>
+      <w:proofErr w:type="spellEnd"/>
+      <w:r>
+        <w:t xml:space="preserve"> </w:t>
+      </w:r>
+      <w:proofErr w:type="spellStart"/>
+      <w:r>
+        <w:t>unstaged</w:t>
+      </w:r>
+      <w:proofErr w:type="spellEnd"/>
+      <w:r>
+        <w:t xml:space="preserve"> </w:t>
+      </w:r>
+      <w:proofErr w:type="spellStart"/>
+      <w:r>
+        <w:t>và</w:t>
+      </w:r>
+      <w:proofErr w:type="spellEnd"/>
+      <w:r>
+        <w:t xml:space="preserve"> staged).  </w:t>
       </w:r>
     </w:p>
     <w:p>
       <w:r>
-        <w:t>- git stash list: liệt kê các stash hiện có.  </w:t>
+        <w:t xml:space="preserve">- git stash list: </w:t>
+      </w:r>
+      <w:proofErr w:type="spellStart"/>
+      <w:r>
+        <w:t>liệt</w:t>
+      </w:r>
+      <w:proofErr w:type="spellEnd"/>
+      <w:r>
+        <w:t xml:space="preserve"> </w:t>
+      </w:r>
+      <w:proofErr w:type="spellStart"/>
+      <w:r>
+        <w:t>kê</w:t>
+      </w:r>
+      <w:proofErr w:type="spellEnd"/>
+      <w:r>
+        <w:t xml:space="preserve"> </w:t>
+      </w:r>
+      <w:proofErr w:type="spellStart"/>
+      <w:r>
+        <w:t>các</w:t>
+      </w:r>
+      <w:proofErr w:type="spellEnd"/>
+      <w:r>
+        <w:t xml:space="preserve"> stash </w:t>
+      </w:r>
+      <w:proofErr w:type="spellStart"/>
+      <w:r>
+        <w:t>hiện</w:t>
+      </w:r>
+      <w:proofErr w:type="spellEnd"/>
+      <w:r>
+        <w:t xml:space="preserve"> </w:t>
+      </w:r>
+      <w:proofErr w:type="spellStart"/>
+      <w:r>
+        <w:t>có</w:t>
+      </w:r>
+      <w:proofErr w:type="spellEnd"/>
+      <w:r>
+        <w:t>.  </w:t>
       </w:r>
     </w:p>
     <w:p>
       <w:r>
-        <w:t>- git stash show hoặc git stash show -p: xem nội dung thay đổi trong stash gần nhất.  </w:t>
+        <w:t xml:space="preserve">- git stash show </w:t>
+      </w:r>
+      <w:proofErr w:type="spellStart"/>
+      <w:r>
+        <w:t>hoặc</w:t>
+      </w:r>
+      <w:proofErr w:type="spellEnd"/>
+      <w:r>
+        <w:t xml:space="preserve"> git stash show -p: </w:t>
+      </w:r>
+      <w:proofErr w:type="spellStart"/>
+      <w:r>
+        <w:t>xem</w:t>
+      </w:r>
+      <w:proofErr w:type="spellEnd"/>
+      <w:r>
+        <w:t xml:space="preserve"> </w:t>
+      </w:r>
+      <w:proofErr w:type="spellStart"/>
+      <w:r>
+        <w:t>nội</w:t>
+      </w:r>
+      <w:proofErr w:type="spellEnd"/>
+      <w:r>
+        <w:t xml:space="preserve"> dung </w:t>
+      </w:r>
+      <w:proofErr w:type="spellStart"/>
+      <w:r>
+        <w:t>thay</w:t>
+      </w:r>
+      <w:proofErr w:type="spellEnd"/>
+      <w:r>
+        <w:t xml:space="preserve"> </w:t>
+      </w:r>
+      <w:proofErr w:type="spellStart"/>
+      <w:r>
+        <w:t>đổi</w:t>
+      </w:r>
+      <w:proofErr w:type="spellEnd"/>
+      <w:r>
+        <w:t xml:space="preserve"> </w:t>
+      </w:r>
+      <w:proofErr w:type="spellStart"/>
+      <w:r>
+        <w:t>trong</w:t>
+      </w:r>
+      <w:proofErr w:type="spellEnd"/>
+      <w:r>
+        <w:t xml:space="preserve"> stash </w:t>
+      </w:r>
+      <w:proofErr w:type="spellStart"/>
+      <w:r>
+        <w:t>gần</w:t>
+      </w:r>
+      <w:proofErr w:type="spellEnd"/>
+      <w:r>
+        <w:t xml:space="preserve"> </w:t>
+      </w:r>
+      <w:proofErr w:type="spellStart"/>
+      <w:r>
+        <w:t>nhất</w:t>
+      </w:r>
+      <w:proofErr w:type="spellEnd"/>
+      <w:r>
+        <w:t>.  </w:t>
       </w:r>
     </w:p>
     <w:p>
       <w:r>
-        <w:t>- git stash apply [stash@{n}]: áp dụng stash mà không xóa nó khỏi stack.  </w:t>
+        <w:t xml:space="preserve">- git stash apply [stash@{n}]: </w:t>
+      </w:r>
+      <w:proofErr w:type="spellStart"/>
+      <w:r>
+        <w:t>áp</w:t>
+      </w:r>
+      <w:proofErr w:type="spellEnd"/>
+      <w:r>
+        <w:t xml:space="preserve"> </w:t>
+      </w:r>
+      <w:proofErr w:type="spellStart"/>
+      <w:r>
+        <w:t>dụng</w:t>
+      </w:r>
+      <w:proofErr w:type="spellEnd"/>
+      <w:r>
+        <w:t xml:space="preserve"> stash </w:t>
+      </w:r>
+      <w:proofErr w:type="spellStart"/>
+      <w:r>
+        <w:t>mà</w:t>
+      </w:r>
+      <w:proofErr w:type="spellEnd"/>
+      <w:r>
+        <w:t xml:space="preserve"> </w:t>
+      </w:r>
+      <w:proofErr w:type="spellStart"/>
+      <w:r>
+        <w:t>không</w:t>
+      </w:r>
+      <w:proofErr w:type="spellEnd"/>
+      <w:r>
+        <w:t xml:space="preserve"> </w:t>
+      </w:r>
+      <w:proofErr w:type="spellStart"/>
+      <w:r>
+        <w:t>xóa</w:t>
+      </w:r>
+      <w:proofErr w:type="spellEnd"/>
+      <w:r>
+        <w:t xml:space="preserve"> </w:t>
+      </w:r>
+      <w:proofErr w:type="spellStart"/>
+      <w:r>
+        <w:t>nó</w:t>
+      </w:r>
+      <w:proofErr w:type="spellEnd"/>
+      <w:r>
+        <w:t xml:space="preserve"> </w:t>
+      </w:r>
+      <w:proofErr w:type="spellStart"/>
+      <w:r>
+        <w:t>khỏi</w:t>
+      </w:r>
+      <w:proofErr w:type="spellEnd"/>
+      <w:r>
+        <w:t xml:space="preserve"> stack.  </w:t>
       </w:r>
     </w:p>
     <w:p>
       <w:r>
-        <w:t>- git stash pop: áp dụng stash và xóa nó khỏi stack.  </w:t>
+        <w:t xml:space="preserve">- git stash pop: </w:t>
+      </w:r>
+      <w:proofErr w:type="spellStart"/>
+      <w:r>
+        <w:t>áp</w:t>
+      </w:r>
+      <w:proofErr w:type="spellEnd"/>
+      <w:r>
+        <w:t xml:space="preserve"> </w:t>
+      </w:r>
+      <w:proofErr w:type="spellStart"/>
+      <w:r>
+        <w:t>dụng</w:t>
+      </w:r>
+      <w:proofErr w:type="spellEnd"/>
+      <w:r>
+        <w:t xml:space="preserve"> stash </w:t>
+      </w:r>
+      <w:proofErr w:type="spellStart"/>
+      <w:r>
+        <w:t>và</w:t>
+      </w:r>
+      <w:proofErr w:type="spellEnd"/>
+      <w:r>
+        <w:t xml:space="preserve"> </w:t>
+      </w:r>
+      <w:proofErr w:type="spellStart"/>
+      <w:r>
+        <w:t>xóa</w:t>
+      </w:r>
+      <w:proofErr w:type="spellEnd"/>
+      <w:r>
+        <w:t xml:space="preserve"> </w:t>
+      </w:r>
+      <w:proofErr w:type="spellStart"/>
+      <w:r>
+        <w:t>nó</w:t>
+      </w:r>
+      <w:proofErr w:type="spellEnd"/>
+      <w:r>
+        <w:t xml:space="preserve"> </w:t>
+      </w:r>
+      <w:proofErr w:type="spellStart"/>
+      <w:r>
+        <w:t>khỏi</w:t>
+      </w:r>
+      <w:proofErr w:type="spellEnd"/>
+      <w:r>
+        <w:t xml:space="preserve"> stack.  </w:t>
       </w:r>
     </w:p>
     <w:p>
       <w:r>
-        <w:t>- git stash drop [stash@{n}]: xóa một stash cụ thể.  </w:t>
+        <w:t xml:space="preserve">- git stash drop [stash@{n}]: </w:t>
+      </w:r>
+      <w:proofErr w:type="spellStart"/>
+      <w:r>
+        <w:t>xóa</w:t>
+      </w:r>
+      <w:proofErr w:type="spellEnd"/>
+      <w:r>
+        <w:t xml:space="preserve"> </w:t>
+      </w:r>
+      <w:proofErr w:type="spellStart"/>
+      <w:r>
+        <w:t>một</w:t>
+      </w:r>
+      <w:proofErr w:type="spellEnd"/>
+      <w:r>
+        <w:t xml:space="preserve"> stash </w:t>
+      </w:r>
+      <w:proofErr w:type="spellStart"/>
+      <w:r>
+        <w:t>cụ</w:t>
+      </w:r>
+      <w:proofErr w:type="spellEnd"/>
+      <w:r>
+        <w:t xml:space="preserve"> </w:t>
+      </w:r>
+      <w:proofErr w:type="spellStart"/>
+      <w:r>
+        <w:t>thể</w:t>
+      </w:r>
+      <w:proofErr w:type="spellEnd"/>
+      <w:r>
+        <w:t>.  </w:t>
       </w:r>
     </w:p>
     <w:p>
       <w:r>
-        <w:t>- git stash clear: xóa tất cả stash.  </w:t>
+        <w:t xml:space="preserve">- git stash clear: </w:t>
+      </w:r>
+      <w:proofErr w:type="spellStart"/>
+      <w:r>
+        <w:t>xóa</w:t>
+      </w:r>
+      <w:proofErr w:type="spellEnd"/>
+      <w:r>
+        <w:t xml:space="preserve"> </w:t>
+      </w:r>
+      <w:proofErr w:type="spellStart"/>
+      <w:r>
+        <w:t>tất</w:t>
+      </w:r>
+      <w:proofErr w:type="spellEnd"/>
+      <w:r>
+        <w:t xml:space="preserve"> </w:t>
+      </w:r>
+      <w:proofErr w:type="spellStart"/>
+      <w:r>
+        <w:t>cả</w:t>
+      </w:r>
+      <w:proofErr w:type="spellEnd"/>
+      <w:r>
+        <w:t xml:space="preserve"> stash.  </w:t>
       </w:r>
     </w:p>
     <w:p>
       <w:r>
-        <w:t>- git stash branch &lt;tên-nhánh&gt;: tạo nhánh mới từ commit hiện tại và áp dụng stash vào nhánh đó.</w:t>
+        <w:t>- git stash branch &lt;</w:t>
+      </w:r>
+      <w:proofErr w:type="spellStart"/>
+      <w:r>
+        <w:t>tên-nhánh</w:t>
+      </w:r>
+      <w:proofErr w:type="spellEnd"/>
+      <w:r>
+        <w:t xml:space="preserve">&gt;: </w:t>
+      </w:r>
+      <w:proofErr w:type="spellStart"/>
+      <w:r>
+        <w:t>tạo</w:t>
+      </w:r>
+      <w:proofErr w:type="spellEnd"/>
+      <w:r>
+        <w:t xml:space="preserve"> </w:t>
+      </w:r>
+      <w:proofErr w:type="spellStart"/>
+      <w:r>
+        <w:t>nhánh</w:t>
+      </w:r>
+      <w:proofErr w:type="spellEnd"/>
+      <w:r>
+        <w:t xml:space="preserve"> </w:t>
+      </w:r>
+      <w:proofErr w:type="spellStart"/>
+      <w:r>
+        <w:t>mới</w:t>
+      </w:r>
+      <w:proofErr w:type="spellEnd"/>
+      <w:r>
+        <w:t xml:space="preserve"> </w:t>
+      </w:r>
+      <w:proofErr w:type="spellStart"/>
+      <w:r>
+        <w:t>từ</w:t>
+      </w:r>
+      <w:proofErr w:type="spellEnd"/>
+      <w:r>
+        <w:t xml:space="preserve"> commit </w:t>
+      </w:r>
+      <w:proofErr w:type="spellStart"/>
+      <w:r>
+        <w:t>hiện</w:t>
+      </w:r>
+      <w:proofErr w:type="spellEnd"/>
+      <w:r>
+        <w:t xml:space="preserve"> </w:t>
+      </w:r>
+      <w:proofErr w:type="spellStart"/>
+      <w:r>
+        <w:t>tại</w:t>
+      </w:r>
+      <w:proofErr w:type="spellEnd"/>
+      <w:r>
+        <w:t xml:space="preserve"> </w:t>
+      </w:r>
+      <w:proofErr w:type="spellStart"/>
+      <w:r>
+        <w:t>và</w:t>
+      </w:r>
+      <w:proofErr w:type="spellEnd"/>
+      <w:r>
+        <w:t xml:space="preserve"> </w:t>
+      </w:r>
+      <w:proofErr w:type="spellStart"/>
+      <w:r>
+        <w:t>áp</w:t>
+      </w:r>
+      <w:proofErr w:type="spellEnd"/>
+      <w:r>
+        <w:t xml:space="preserve"> </w:t>
+      </w:r>
+      <w:proofErr w:type="spellStart"/>
+      <w:r>
+        <w:t>dụng</w:t>
+      </w:r>
+      <w:proofErr w:type="spellEnd"/>
+      <w:r>
+        <w:t xml:space="preserve"> stash </w:t>
+      </w:r>
+      <w:proofErr w:type="spellStart"/>
+      <w:r>
+        <w:t>vào</w:t>
+      </w:r>
+      <w:proofErr w:type="spellEnd"/>
+      <w:r>
+        <w:t xml:space="preserve"> </w:t>
+      </w:r>
+      <w:proofErr w:type="spellStart"/>
+      <w:r>
+        <w:t>nhánh</w:t>
+      </w:r>
+      <w:proofErr w:type="spellEnd"/>
+      <w:r>
+        <w:t xml:space="preserve"> </w:t>
+      </w:r>
+      <w:proofErr w:type="spellStart"/>
+      <w:r>
+        <w:t>đó</w:t>
+      </w:r>
+      <w:proofErr w:type="spellEnd"/>
+      <w:r>
+        <w:t>.</w:t>
       </w:r>
     </w:p>
     <w:p/>
     <w:p>
-      <w:r>
-        <w:t>Ví dụ  </w:t>
+      <w:proofErr w:type="spellStart"/>
+      <w:r>
+        <w:t>Ví</w:t>
+      </w:r>
+      <w:proofErr w:type="spellEnd"/>
+      <w:r>
+        <w:t xml:space="preserve"> </w:t>
+      </w:r>
+      <w:proofErr w:type="spellStart"/>
+      <w:r>
+        <w:t>dụ</w:t>
+      </w:r>
+      <w:proofErr w:type="spellEnd"/>
+      <w:r>
+        <w:t xml:space="preserve">  </w:t>
       </w:r>
     </w:p>
     <w:p>
       <w:r>
-        <w:t>- Lưu thay đổi tạm: `git stash save "wip: sửa giao diện"`  </w:t>
+        <w:t xml:space="preserve">- Lưu </w:t>
+      </w:r>
+      <w:proofErr w:type="spellStart"/>
+      <w:r>
+        <w:t>thay</w:t>
+      </w:r>
+      <w:proofErr w:type="spellEnd"/>
+      <w:r>
+        <w:t xml:space="preserve"> </w:t>
+      </w:r>
+      <w:proofErr w:type="spellStart"/>
+      <w:r>
+        <w:t>đổi</w:t>
+      </w:r>
+      <w:proofErr w:type="spellEnd"/>
+      <w:r>
+        <w:t xml:space="preserve"> </w:t>
+      </w:r>
+      <w:proofErr w:type="spellStart"/>
+      <w:r>
+        <w:t>tạm</w:t>
+      </w:r>
+      <w:proofErr w:type="spellEnd"/>
+      <w:r>
+        <w:t>: `git stash save "</w:t>
+      </w:r>
+      <w:proofErr w:type="spellStart"/>
+      <w:r>
+        <w:t>wip</w:t>
+      </w:r>
+      <w:proofErr w:type="spellEnd"/>
+      <w:r>
+        <w:t xml:space="preserve">: </w:t>
+      </w:r>
+      <w:proofErr w:type="spellStart"/>
+      <w:r>
+        <w:t>sửa</w:t>
+      </w:r>
+      <w:proofErr w:type="spellEnd"/>
+      <w:r>
+        <w:t xml:space="preserve"> </w:t>
+      </w:r>
+      <w:proofErr w:type="spellStart"/>
+      <w:r>
+        <w:t>giao</w:t>
+      </w:r>
+      <w:proofErr w:type="spellEnd"/>
+      <w:r>
+        <w:t xml:space="preserve"> </w:t>
+      </w:r>
+      <w:proofErr w:type="spellStart"/>
+      <w:r>
+        <w:t>diện</w:t>
+      </w:r>
+      <w:proofErr w:type="spellEnd"/>
+      <w:r>
+        <w:t>"`  </w:t>
       </w:r>
     </w:p>
     <w:p>
       <w:r>
-        <w:t>- Chuyển sang nhánh khác: `git checkout main`  </w:t>
+        <w:t xml:space="preserve">- </w:t>
+      </w:r>
+      <w:proofErr w:type="spellStart"/>
+      <w:r>
+        <w:t>Chuyển</w:t>
+      </w:r>
+      <w:proofErr w:type="spellEnd"/>
+      <w:r>
+        <w:t xml:space="preserve"> sang </w:t>
+      </w:r>
+      <w:proofErr w:type="spellStart"/>
+      <w:r>
+        <w:t>nhánh</w:t>
+      </w:r>
+      <w:proofErr w:type="spellEnd"/>
+      <w:r>
+        <w:t xml:space="preserve"> </w:t>
+      </w:r>
+      <w:proofErr w:type="spellStart"/>
+      <w:r>
+        <w:t>khác</w:t>
+      </w:r>
+      <w:proofErr w:type="spellEnd"/>
+      <w:r>
+        <w:t>: `git checkout main`  </w:t>
       </w:r>
     </w:p>
     <w:p>
       <w:r>
-        <w:t>- Quay lại và áp dụng stash: `git checkout feature &amp;&amp; git stash pop`</w:t>
-      </w:r>
+        <w:t xml:space="preserve">- Quay </w:t>
+      </w:r>
+      <w:proofErr w:type="spellStart"/>
+      <w:r>
+        <w:t>lại</w:t>
+      </w:r>
+      <w:proofErr w:type="spellEnd"/>
+      <w:r>
+        <w:t xml:space="preserve"> </w:t>
+      </w:r>
+      <w:proofErr w:type="spellStart"/>
+      <w:r>
+        <w:t>và</w:t>
+      </w:r>
+      <w:proofErr w:type="spellEnd"/>
+      <w:r>
+        <w:t xml:space="preserve"> </w:t>
+      </w:r>
+      <w:proofErr w:type="spellStart"/>
+      <w:r>
+        <w:t>áp</w:t>
+      </w:r>
+      <w:proofErr w:type="spellEnd"/>
+      <w:r>
+        <w:t xml:space="preserve"> </w:t>
+      </w:r>
+      <w:proofErr w:type="spellStart"/>
+      <w:r>
+        <w:t>dụng</w:t>
+      </w:r>
+      <w:proofErr w:type="spellEnd"/>
+      <w:r>
+        <w:t xml:space="preserve"> stash: `git checkout feature &amp;&amp; git stash pop`</w:t>
+      </w:r>
+    </w:p>
+    <w:p/>
+    <w:p/>
+    <w:p>
+      <w:proofErr w:type="spellStart"/>
+      <w:r>
+        <w:t>Câu</w:t>
+      </w:r>
+      <w:proofErr w:type="spellEnd"/>
+      <w:r>
+        <w:t xml:space="preserve"> 4 :</w:t>
+      </w:r>
+      <w:r>
+        <w:br/>
+      </w:r>
+    </w:p>
+    <w:p>
+      <w:proofErr w:type="spellStart"/>
+      <w:r>
+        <w:rPr>
+          <w:b/>
+          <w:bCs/>
+          <w:sz w:val="32"/>
+          <w:szCs w:val="32"/>
+        </w:rPr>
+        <w:t>Đối</w:t>
+      </w:r>
+      <w:proofErr w:type="spellEnd"/>
+      <w:r>
+        <w:rPr>
+          <w:b/>
+          <w:bCs/>
+          <w:sz w:val="32"/>
+          <w:szCs w:val="32"/>
+        </w:rPr>
+        <w:t xml:space="preserve"> </w:t>
+      </w:r>
+      <w:proofErr w:type="spellStart"/>
+      <w:r>
+        <w:rPr>
+          <w:b/>
+          <w:bCs/>
+          <w:sz w:val="32"/>
+          <w:szCs w:val="32"/>
+        </w:rPr>
+        <w:t>với</w:t>
+      </w:r>
+      <w:proofErr w:type="spellEnd"/>
+      <w:r>
+        <w:rPr>
+          <w:b/>
+          <w:bCs/>
+          <w:sz w:val="32"/>
+          <w:szCs w:val="32"/>
+        </w:rPr>
+        <w:t xml:space="preserve"> file </w:t>
+      </w:r>
+      <w:proofErr w:type="spellStart"/>
+      <w:r>
+        <w:rPr>
+          <w:b/>
+          <w:bCs/>
+          <w:sz w:val="32"/>
+          <w:szCs w:val="32"/>
+        </w:rPr>
+        <w:t>sh</w:t>
+      </w:r>
+      <w:proofErr w:type="spellEnd"/>
+      <w:r>
+        <w:rPr>
+          <w:b/>
+          <w:bCs/>
+          <w:sz w:val="32"/>
+          <w:szCs w:val="32"/>
+        </w:rPr>
+        <w:t xml:space="preserve"> </w:t>
+      </w:r>
+      <w:r>
+        <w:rPr>
+          <w:b/>
+          <w:bCs/>
+          <w:sz w:val="32"/>
+          <w:szCs w:val="32"/>
+        </w:rPr>
+        <w:t>:</w:t>
+      </w:r>
+      <w:r>
+        <w:rPr>
+          <w:b/>
+          <w:bCs/>
+          <w:sz w:val="32"/>
+          <w:szCs w:val="32"/>
+        </w:rPr>
+        <w:br/>
+      </w:r>
+      <w:proofErr w:type="spellStart"/>
+      <w:r>
+        <w:t>Mở</w:t>
+      </w:r>
+      <w:proofErr w:type="spellEnd"/>
+      <w:r>
+        <w:t xml:space="preserve"> git bash </w:t>
+      </w:r>
+      <w:proofErr w:type="spellStart"/>
+      <w:r>
+        <w:t>và</w:t>
+      </w:r>
+      <w:proofErr w:type="spellEnd"/>
+      <w:r>
+        <w:t xml:space="preserve"> </w:t>
+      </w:r>
+      <w:proofErr w:type="spellStart"/>
+      <w:r>
+        <w:t>chuyển</w:t>
+      </w:r>
+      <w:proofErr w:type="spellEnd"/>
+      <w:r>
+        <w:t xml:space="preserve"> </w:t>
+      </w:r>
+      <w:proofErr w:type="spellStart"/>
+      <w:r>
+        <w:t>đến</w:t>
+      </w:r>
+      <w:proofErr w:type="spellEnd"/>
+      <w:r>
+        <w:t xml:space="preserve"> </w:t>
+      </w:r>
+      <w:proofErr w:type="spellStart"/>
+      <w:r>
+        <w:t>thư</w:t>
+      </w:r>
+      <w:proofErr w:type="spellEnd"/>
+      <w:r>
+        <w:t xml:space="preserve"> </w:t>
+      </w:r>
+      <w:proofErr w:type="spellStart"/>
+      <w:r>
+        <w:t>mục</w:t>
+      </w:r>
+      <w:proofErr w:type="spellEnd"/>
+      <w:r>
+        <w:t xml:space="preserve"> </w:t>
+      </w:r>
+      <w:proofErr w:type="spellStart"/>
+      <w:r>
+        <w:t>có</w:t>
+      </w:r>
+      <w:proofErr w:type="spellEnd"/>
+      <w:r>
+        <w:t xml:space="preserve"> </w:t>
+      </w:r>
+      <w:proofErr w:type="spellStart"/>
+      <w:r>
+        <w:t>chưa</w:t>
+      </w:r>
+      <w:proofErr w:type="spellEnd"/>
+      <w:r>
+        <w:t xml:space="preserve"> file kiemtraboi3.sh</w:t>
+      </w:r>
+    </w:p>
+    <w:p>
+      <w:r>
+        <w:t xml:space="preserve">Sau </w:t>
+      </w:r>
+      <w:proofErr w:type="spellStart"/>
+      <w:r>
+        <w:t>đó</w:t>
+      </w:r>
+      <w:proofErr w:type="spellEnd"/>
+      <w:r>
+        <w:t xml:space="preserve"> </w:t>
+      </w:r>
+      <w:proofErr w:type="spellStart"/>
+      <w:r>
+        <w:t>gõ</w:t>
+      </w:r>
+      <w:proofErr w:type="spellEnd"/>
+      <w:r>
+        <w:t xml:space="preserve"> </w:t>
+      </w:r>
+      <w:proofErr w:type="spellStart"/>
+      <w:r>
+        <w:t>lệnh</w:t>
+      </w:r>
+      <w:proofErr w:type="spellEnd"/>
+      <w:r>
+        <w:t xml:space="preserve"> : </w:t>
+      </w:r>
+      <w:r>
+        <w:t>bash ./kiemtraboi3.sh</w:t>
+      </w:r>
+      <w:r>
+        <w:t xml:space="preserve"> </w:t>
+      </w:r>
+      <w:proofErr w:type="spellStart"/>
+      <w:r>
+        <w:t>để</w:t>
+      </w:r>
+      <w:proofErr w:type="spellEnd"/>
+      <w:r>
+        <w:t xml:space="preserve"> </w:t>
+      </w:r>
+      <w:proofErr w:type="spellStart"/>
+      <w:r>
+        <w:t>chạy</w:t>
+      </w:r>
+      <w:proofErr w:type="spellEnd"/>
+      <w:r>
+        <w:t xml:space="preserve"> </w:t>
+      </w:r>
+      <w:proofErr w:type="spellStart"/>
+      <w:r>
+        <w:t>chương</w:t>
+      </w:r>
+      <w:proofErr w:type="spellEnd"/>
+      <w:r>
+        <w:t xml:space="preserve"> </w:t>
+      </w:r>
+      <w:proofErr w:type="spellStart"/>
+      <w:r>
+        <w:t>trình</w:t>
+      </w:r>
+      <w:proofErr w:type="spellEnd"/>
+    </w:p>
+    <w:p>
+      <w:proofErr w:type="spellStart"/>
+      <w:r>
+        <w:rPr>
+          <w:b/>
+          <w:bCs/>
+          <w:sz w:val="28"/>
+          <w:szCs w:val="28"/>
+        </w:rPr>
+        <w:t>Đối</w:t>
+      </w:r>
+      <w:proofErr w:type="spellEnd"/>
+      <w:r>
+        <w:rPr>
+          <w:b/>
+          <w:bCs/>
+          <w:sz w:val="28"/>
+          <w:szCs w:val="28"/>
+        </w:rPr>
+        <w:t xml:space="preserve"> </w:t>
+      </w:r>
+      <w:proofErr w:type="spellStart"/>
+      <w:r>
+        <w:rPr>
+          <w:b/>
+          <w:bCs/>
+          <w:sz w:val="28"/>
+          <w:szCs w:val="28"/>
+        </w:rPr>
+        <w:t>với</w:t>
+      </w:r>
+      <w:proofErr w:type="spellEnd"/>
+      <w:r>
+        <w:rPr>
+          <w:b/>
+          <w:bCs/>
+          <w:sz w:val="28"/>
+          <w:szCs w:val="28"/>
+        </w:rPr>
+        <w:t xml:space="preserve"> file </w:t>
+      </w:r>
+      <w:proofErr w:type="spellStart"/>
+      <w:r>
+        <w:rPr>
+          <w:b/>
+          <w:bCs/>
+          <w:sz w:val="28"/>
+          <w:szCs w:val="28"/>
+        </w:rPr>
+        <w:t>cpp</w:t>
+      </w:r>
+      <w:proofErr w:type="spellEnd"/>
+      <w:r>
+        <w:rPr>
+          <w:b/>
+          <w:bCs/>
+          <w:sz w:val="28"/>
+          <w:szCs w:val="28"/>
+        </w:rPr>
+        <w:t xml:space="preserve"> :</w:t>
+      </w:r>
+      <w:r>
+        <w:br/>
+      </w:r>
+      <w:proofErr w:type="spellStart"/>
+      <w:r>
+        <w:t>Cần</w:t>
+      </w:r>
+      <w:proofErr w:type="spellEnd"/>
+      <w:r>
+        <w:t xml:space="preserve"> </w:t>
+      </w:r>
+      <w:proofErr w:type="spellStart"/>
+      <w:r>
+        <w:t>có</w:t>
+      </w:r>
+      <w:proofErr w:type="spellEnd"/>
+      <w:r>
+        <w:t xml:space="preserve"> </w:t>
+      </w:r>
+      <w:proofErr w:type="spellStart"/>
+      <w:r>
+        <w:t>môi</w:t>
+      </w:r>
+      <w:proofErr w:type="spellEnd"/>
+      <w:r>
+        <w:t xml:space="preserve"> </w:t>
+      </w:r>
+      <w:proofErr w:type="spellStart"/>
+      <w:r>
+        <w:t>trường</w:t>
+      </w:r>
+      <w:proofErr w:type="spellEnd"/>
+      <w:r>
+        <w:t xml:space="preserve"> </w:t>
+      </w:r>
+      <w:proofErr w:type="spellStart"/>
+      <w:r>
+        <w:t>để</w:t>
+      </w:r>
+      <w:proofErr w:type="spellEnd"/>
+      <w:r>
+        <w:t xml:space="preserve"> </w:t>
+      </w:r>
+      <w:proofErr w:type="spellStart"/>
+      <w:r>
+        <w:t>biên</w:t>
+      </w:r>
+      <w:proofErr w:type="spellEnd"/>
+      <w:r>
+        <w:t xml:space="preserve"> </w:t>
+      </w:r>
+      <w:proofErr w:type="spellStart"/>
+      <w:r>
+        <w:t>dịch</w:t>
+      </w:r>
+      <w:proofErr w:type="spellEnd"/>
+      <w:r>
+        <w:t xml:space="preserve"> file </w:t>
+      </w:r>
+      <w:proofErr w:type="spellStart"/>
+      <w:r>
+        <w:t>cpp</w:t>
+      </w:r>
+      <w:proofErr w:type="spellEnd"/>
+    </w:p>
+    <w:p>
+      <w:proofErr w:type="spellStart"/>
+      <w:r>
+        <w:t>Sử</w:t>
+      </w:r>
+      <w:proofErr w:type="spellEnd"/>
+      <w:r>
+        <w:t xml:space="preserve"> </w:t>
+      </w:r>
+      <w:proofErr w:type="spellStart"/>
+      <w:r>
+        <w:t>dụng</w:t>
+      </w:r>
+      <w:proofErr w:type="spellEnd"/>
+      <w:r>
+        <w:t xml:space="preserve"> git bash </w:t>
+      </w:r>
+      <w:proofErr w:type="spellStart"/>
+      <w:r>
+        <w:t>hoặc</w:t>
+      </w:r>
+      <w:proofErr w:type="spellEnd"/>
+      <w:r>
+        <w:t xml:space="preserve"> </w:t>
+      </w:r>
+      <w:proofErr w:type="spellStart"/>
+      <w:r>
+        <w:t>cmd</w:t>
+      </w:r>
+      <w:proofErr w:type="spellEnd"/>
+    </w:p>
+    <w:p>
+      <w:proofErr w:type="spellStart"/>
+      <w:r>
+        <w:t>Trỏ</w:t>
+      </w:r>
+      <w:proofErr w:type="spellEnd"/>
+      <w:r>
+        <w:t xml:space="preserve"> </w:t>
+      </w:r>
+      <w:proofErr w:type="spellStart"/>
+      <w:r>
+        <w:t>tới</w:t>
+      </w:r>
+      <w:proofErr w:type="spellEnd"/>
+      <w:r>
+        <w:t xml:space="preserve"> </w:t>
+      </w:r>
+      <w:proofErr w:type="spellStart"/>
+      <w:r>
+        <w:t>thư</w:t>
+      </w:r>
+      <w:proofErr w:type="spellEnd"/>
+      <w:r>
+        <w:t xml:space="preserve"> </w:t>
+      </w:r>
+      <w:proofErr w:type="spellStart"/>
+      <w:r>
+        <w:t>mục</w:t>
+      </w:r>
+      <w:proofErr w:type="spellEnd"/>
+      <w:r>
+        <w:t xml:space="preserve"> </w:t>
+      </w:r>
+      <w:proofErr w:type="spellStart"/>
+      <w:r>
+        <w:t>chứa</w:t>
+      </w:r>
+      <w:proofErr w:type="spellEnd"/>
+      <w:r>
+        <w:t xml:space="preserve"> file kiemtraboi3.cpp</w:t>
+      </w:r>
+    </w:p>
+    <w:p>
+      <w:proofErr w:type="spellStart"/>
+      <w:r>
+        <w:lastRenderedPageBreak/>
+        <w:t>Gõ</w:t>
+      </w:r>
+      <w:proofErr w:type="spellEnd"/>
+      <w:r>
+        <w:t xml:space="preserve"> </w:t>
+      </w:r>
+      <w:proofErr w:type="spellStart"/>
+      <w:r>
+        <w:t>lệnh</w:t>
+      </w:r>
+      <w:proofErr w:type="spellEnd"/>
+      <w:r>
+        <w:t xml:space="preserve"> g++ kiemtraboi3.cpp </w:t>
+      </w:r>
+      <w:proofErr w:type="spellStart"/>
+      <w:r>
+        <w:t>để</w:t>
+      </w:r>
+      <w:proofErr w:type="spellEnd"/>
+      <w:r>
+        <w:t xml:space="preserve"> </w:t>
+      </w:r>
+      <w:proofErr w:type="spellStart"/>
+      <w:r>
+        <w:t>biên</w:t>
+      </w:r>
+      <w:proofErr w:type="spellEnd"/>
+      <w:r>
+        <w:t xml:space="preserve"> </w:t>
+      </w:r>
+      <w:proofErr w:type="spellStart"/>
+      <w:r>
+        <w:t>dịch</w:t>
+      </w:r>
+      <w:proofErr w:type="spellEnd"/>
+      <w:r>
+        <w:t xml:space="preserve"> file</w:t>
+      </w:r>
+    </w:p>
+    <w:p>
+      <w:proofErr w:type="spellStart"/>
+      <w:r>
+        <w:t>Tiếp</w:t>
+      </w:r>
+      <w:proofErr w:type="spellEnd"/>
+      <w:r>
+        <w:t xml:space="preserve"> </w:t>
+      </w:r>
+      <w:proofErr w:type="spellStart"/>
+      <w:r>
+        <w:t>theo</w:t>
+      </w:r>
+      <w:proofErr w:type="spellEnd"/>
+      <w:r>
+        <w:t xml:space="preserve"> </w:t>
+      </w:r>
+      <w:proofErr w:type="spellStart"/>
+      <w:r>
+        <w:t>nó</w:t>
+      </w:r>
+      <w:proofErr w:type="spellEnd"/>
+      <w:r>
+        <w:t xml:space="preserve"> </w:t>
+      </w:r>
+      <w:proofErr w:type="spellStart"/>
+      <w:r>
+        <w:t>sẽ</w:t>
+      </w:r>
+      <w:proofErr w:type="spellEnd"/>
+      <w:r>
+        <w:t xml:space="preserve"> </w:t>
+      </w:r>
+      <w:proofErr w:type="spellStart"/>
+      <w:r>
+        <w:t>tạo</w:t>
+      </w:r>
+      <w:proofErr w:type="spellEnd"/>
+      <w:r>
+        <w:t xml:space="preserve"> </w:t>
+      </w:r>
+      <w:proofErr w:type="spellStart"/>
+      <w:r>
+        <w:t>ra</w:t>
+      </w:r>
+      <w:proofErr w:type="spellEnd"/>
+      <w:r>
+        <w:t xml:space="preserve"> </w:t>
+      </w:r>
+      <w:proofErr w:type="spellStart"/>
+      <w:r>
+        <w:t>một</w:t>
+      </w:r>
+      <w:proofErr w:type="spellEnd"/>
+      <w:r>
+        <w:t xml:space="preserve"> file kiemtraboi3.exe</w:t>
+      </w:r>
+    </w:p>
+    <w:p>
+      <w:proofErr w:type="spellStart"/>
+      <w:r>
+        <w:t>Chạy</w:t>
+      </w:r>
+      <w:proofErr w:type="spellEnd"/>
+      <w:r>
+        <w:t xml:space="preserve"> file </w:t>
+      </w:r>
+      <w:proofErr w:type="spellStart"/>
+      <w:r>
+        <w:t>để</w:t>
+      </w:r>
+      <w:proofErr w:type="spellEnd"/>
+      <w:r>
+        <w:t xml:space="preserve"> </w:t>
+      </w:r>
+      <w:proofErr w:type="spellStart"/>
+      <w:r>
+        <w:t>thực</w:t>
+      </w:r>
+      <w:proofErr w:type="spellEnd"/>
+      <w:r>
+        <w:t xml:space="preserve"> </w:t>
+      </w:r>
+      <w:proofErr w:type="spellStart"/>
+      <w:r>
+        <w:t>thi</w:t>
+      </w:r>
+      <w:proofErr w:type="spellEnd"/>
+      <w:r>
+        <w:t xml:space="preserve"> </w:t>
+      </w:r>
+      <w:proofErr w:type="spellStart"/>
+      <w:r>
+        <w:t>chương</w:t>
+      </w:r>
+      <w:proofErr w:type="spellEnd"/>
+      <w:r>
+        <w:t xml:space="preserve"> </w:t>
+      </w:r>
+      <w:proofErr w:type="spellStart"/>
+      <w:r>
+        <w:t>trình</w:t>
+      </w:r>
+      <w:proofErr w:type="spellEnd"/>
     </w:p>
     <w:p/>
     <w:sectPr>

</xml_diff>